<commit_message>
day 2 part 2
</commit_message>
<xml_diff>
--- a/Day 2 Session Notes.docx
+++ b/Day 2 Session Notes.docx
@@ -2072,51 +2072,679 @@
     </w:p>
     <w:p>
       <w:pPr>
-        <w:rPr>
-          <w:b/>
-          <w:bCs/>
-          <w:lang w:val="en-US"/>
-        </w:rPr>
-      </w:pPr>
-      <w:r>
-        <w:rPr>
-          <w:b/>
-          <w:bCs/>
-          <w:lang w:val="en-US"/>
-        </w:rPr>
-        <w:t>_________________________________________________________________________________________</w:t>
-      </w:r>
-    </w:p>
-    <w:p>
-      <w:pPr>
-        <w:rPr>
-          <w:b/>
-          <w:bCs/>
-          <w:lang w:val="en-US"/>
-        </w:rPr>
-      </w:pPr>
-    </w:p>
-    <w:p>
-      <w:pPr>
-        <w:rPr>
-          <w:lang w:val="en-US"/>
-        </w:rPr>
-      </w:pPr>
-      <w:r>
-        <w:rPr>
-          <w:lang w:val="en-US"/>
-        </w:rPr>
-        <w:t>How to Work With Database:</w:t>
-      </w:r>
-    </w:p>
-    <w:p>
-      <w:pPr>
         <w:pStyle w:val="ListParagraph"/>
         <w:numPr>
           <w:ilvl w:val="0"/>
           <w:numId w:val="2"/>
         </w:numPr>
         <w:rPr>
+          <w:b/>
+          <w:bCs/>
+          <w:lang w:val="en-US"/>
+        </w:rPr>
+      </w:pPr>
+      <w:r>
+        <w:rPr>
+          <w:b/>
+          <w:bCs/>
+          <w:lang w:val="en-US"/>
+        </w:rPr>
+        <w:t>Cread Operation Based on MongoDB</w:t>
+      </w:r>
+    </w:p>
+    <w:p>
+      <w:pPr>
+        <w:rPr>
+          <w:b/>
+          <w:bCs/>
+          <w:lang w:val="en-US"/>
+        </w:rPr>
+      </w:pPr>
+      <w:r>
+        <w:rPr>
+          <w:b/>
+          <w:bCs/>
+          <w:lang w:val="en-US"/>
+        </w:rPr>
+        <w:t xml:space="preserve">How to </w:t>
+      </w:r>
+      <w:proofErr w:type="spellStart"/>
+      <w:r>
+        <w:rPr>
+          <w:b/>
+          <w:bCs/>
+          <w:lang w:val="en-US"/>
+        </w:rPr>
+        <w:t>Authenticat</w:t>
+      </w:r>
+      <w:proofErr w:type="spellEnd"/>
+      <w:r>
+        <w:rPr>
+          <w:b/>
+          <w:bCs/>
+          <w:lang w:val="en-US"/>
+        </w:rPr>
+        <w:t xml:space="preserve"> a application , validation </w:t>
+      </w:r>
+      <w:proofErr w:type="spellStart"/>
+      <w:r>
+        <w:rPr>
+          <w:b/>
+          <w:bCs/>
+          <w:lang w:val="en-US"/>
+        </w:rPr>
+        <w:t>creadition</w:t>
+      </w:r>
+      <w:proofErr w:type="spellEnd"/>
+    </w:p>
+    <w:p>
+      <w:pPr>
+        <w:rPr>
+          <w:b/>
+          <w:bCs/>
+          <w:lang w:val="en-US"/>
+        </w:rPr>
+      </w:pPr>
+      <w:r>
+        <w:rPr>
+          <w:b/>
+          <w:bCs/>
+          <w:lang w:val="en-US"/>
+        </w:rPr>
+        <w:t xml:space="preserve">How to </w:t>
+      </w:r>
+      <w:proofErr w:type="spellStart"/>
+      <w:r>
+        <w:rPr>
+          <w:b/>
+          <w:bCs/>
+          <w:lang w:val="en-US"/>
+        </w:rPr>
+        <w:t>autherozation</w:t>
+      </w:r>
+      <w:proofErr w:type="spellEnd"/>
+      <w:r>
+        <w:rPr>
+          <w:b/>
+          <w:bCs/>
+          <w:lang w:val="en-US"/>
+        </w:rPr>
+        <w:t xml:space="preserve"> , validation access</w:t>
+      </w:r>
+    </w:p>
+    <w:p>
+      <w:pPr>
+        <w:rPr>
+          <w:b/>
+          <w:bCs/>
+          <w:lang w:val="en-US"/>
+        </w:rPr>
+      </w:pPr>
+      <w:r>
+        <w:rPr>
+          <w:b/>
+          <w:bCs/>
+          <w:lang w:val="en-US"/>
+        </w:rPr>
+        <w:t>Web API, how to apply this</w:t>
+      </w:r>
+    </w:p>
+    <w:p>
+      <w:pPr>
+        <w:pStyle w:val="ListParagraph"/>
+        <w:numPr>
+          <w:ilvl w:val="0"/>
+          <w:numId w:val="2"/>
+        </w:numPr>
+        <w:rPr>
+          <w:b/>
+          <w:bCs/>
+          <w:lang w:val="en-US"/>
+        </w:rPr>
+      </w:pPr>
+      <w:r>
+        <w:rPr>
+          <w:b/>
+          <w:bCs/>
+          <w:lang w:val="en-US"/>
+        </w:rPr>
+        <w:t>Route authentication</w:t>
+      </w:r>
+    </w:p>
+    <w:p>
+      <w:pPr>
+        <w:rPr>
+          <w:b/>
+          <w:bCs/>
+          <w:lang w:val="en-US"/>
+        </w:rPr>
+      </w:pPr>
+      <w:r>
+        <w:rPr>
+          <w:b/>
+          <w:bCs/>
+          <w:lang w:val="en-US"/>
+        </w:rPr>
+        <w:t>API Endpoints, who can access endpoint</w:t>
+      </w:r>
+    </w:p>
+    <w:p>
+      <w:pPr>
+        <w:rPr>
+          <w:b/>
+          <w:bCs/>
+          <w:lang w:val="en-US"/>
+        </w:rPr>
+      </w:pPr>
+      <w:r>
+        <w:rPr>
+          <w:b/>
+          <w:bCs/>
+          <w:lang w:val="en-US"/>
+        </w:rPr>
+        <w:t>Guard our Route</w:t>
+      </w:r>
+    </w:p>
+    <w:p>
+      <w:pPr>
+        <w:rPr>
+          <w:b/>
+          <w:bCs/>
+          <w:lang w:val="en-US"/>
+        </w:rPr>
+      </w:pPr>
+      <w:proofErr w:type="spellStart"/>
+      <w:r>
+        <w:rPr>
+          <w:b/>
+          <w:bCs/>
+          <w:lang w:val="en-US"/>
+        </w:rPr>
+        <w:lastRenderedPageBreak/>
+        <w:t>AUthGuard</w:t>
+      </w:r>
+      <w:proofErr w:type="spellEnd"/>
+    </w:p>
+    <w:p>
+      <w:pPr>
+        <w:rPr>
+          <w:b/>
+          <w:bCs/>
+          <w:lang w:val="en-US"/>
+        </w:rPr>
+      </w:pPr>
+    </w:p>
+    <w:p>
+      <w:pPr>
+        <w:rPr>
+          <w:b/>
+          <w:bCs/>
+          <w:lang w:val="en-US"/>
+        </w:rPr>
+      </w:pPr>
+      <w:r>
+        <w:rPr>
+          <w:b/>
+          <w:bCs/>
+          <w:lang w:val="en-US"/>
+        </w:rPr>
+        <w:t xml:space="preserve">Once login is </w:t>
+      </w:r>
+      <w:proofErr w:type="spellStart"/>
+      <w:r>
+        <w:rPr>
+          <w:b/>
+          <w:bCs/>
+          <w:lang w:val="en-US"/>
+        </w:rPr>
+        <w:t>sucees</w:t>
+      </w:r>
+      <w:proofErr w:type="spellEnd"/>
+      <w:r>
+        <w:rPr>
+          <w:b/>
+          <w:bCs/>
+          <w:lang w:val="en-US"/>
+        </w:rPr>
+        <w:t>, the controller , services will return token</w:t>
+      </w:r>
+    </w:p>
+    <w:p>
+      <w:pPr>
+        <w:rPr>
+          <w:b/>
+          <w:bCs/>
+          <w:lang w:val="en-US"/>
+        </w:rPr>
+      </w:pPr>
+      <w:r>
+        <w:rPr>
+          <w:b/>
+          <w:bCs/>
+          <w:lang w:val="en-US"/>
+        </w:rPr>
+        <w:t xml:space="preserve">Basically token  will contains </w:t>
+      </w:r>
+      <w:proofErr w:type="spellStart"/>
+      <w:r>
+        <w:rPr>
+          <w:b/>
+          <w:bCs/>
+          <w:lang w:val="en-US"/>
+        </w:rPr>
+        <w:t>encrupted</w:t>
+      </w:r>
+      <w:proofErr w:type="spellEnd"/>
+      <w:r>
+        <w:rPr>
+          <w:b/>
+          <w:bCs/>
+          <w:lang w:val="en-US"/>
+        </w:rPr>
+        <w:t xml:space="preserve"> form of user information(email, user id, name, role) those encryption </w:t>
+      </w:r>
+      <w:proofErr w:type="spellStart"/>
+      <w:r>
+        <w:rPr>
+          <w:b/>
+          <w:bCs/>
+          <w:lang w:val="en-US"/>
+        </w:rPr>
+        <w:t>infor</w:t>
+      </w:r>
+      <w:proofErr w:type="spellEnd"/>
+      <w:r>
+        <w:rPr>
+          <w:b/>
+          <w:bCs/>
+          <w:lang w:val="en-US"/>
+        </w:rPr>
+        <w:t xml:space="preserve"> will keep enable , disabled some amount</w:t>
+      </w:r>
+    </w:p>
+    <w:p>
+      <w:pPr>
+        <w:rPr>
+          <w:b/>
+          <w:bCs/>
+          <w:lang w:val="en-US"/>
+        </w:rPr>
+      </w:pPr>
+    </w:p>
+    <w:p>
+      <w:pPr>
+        <w:rPr>
+          <w:b/>
+          <w:bCs/>
+          <w:lang w:val="en-US"/>
+        </w:rPr>
+      </w:pPr>
+      <w:r>
+        <w:rPr>
+          <w:b/>
+          <w:bCs/>
+          <w:lang w:val="en-US"/>
+        </w:rPr>
+        <w:t xml:space="preserve">Authorize </w:t>
+      </w:r>
+      <w:proofErr w:type="spellStart"/>
+      <w:r>
+        <w:rPr>
+          <w:b/>
+          <w:bCs/>
+          <w:lang w:val="en-US"/>
+        </w:rPr>
+        <w:t>ur</w:t>
+      </w:r>
+      <w:proofErr w:type="spellEnd"/>
+      <w:r>
+        <w:rPr>
+          <w:b/>
+          <w:bCs/>
+          <w:lang w:val="en-US"/>
+        </w:rPr>
+        <w:t xml:space="preserve"> endpoint , </w:t>
+      </w:r>
+    </w:p>
+    <w:p>
+      <w:pPr>
+        <w:rPr>
+          <w:b/>
+          <w:bCs/>
+          <w:lang w:val="en-US"/>
+        </w:rPr>
+      </w:pPr>
+    </w:p>
+    <w:p>
+      <w:pPr>
+        <w:rPr>
+          <w:b/>
+          <w:bCs/>
+          <w:lang w:val="en-US"/>
+        </w:rPr>
+      </w:pPr>
+      <w:r>
+        <w:rPr>
+          <w:b/>
+          <w:bCs/>
+          <w:lang w:val="en-US"/>
+        </w:rPr>
+        <w:t>JWT -&gt; JSON Web Token</w:t>
+      </w:r>
+    </w:p>
+    <w:p>
+      <w:pPr>
+        <w:rPr>
+          <w:b/>
+          <w:bCs/>
+          <w:lang w:val="en-US"/>
+        </w:rPr>
+      </w:pPr>
+      <w:r>
+        <w:rPr>
+          <w:b/>
+          <w:bCs/>
+          <w:lang w:val="en-US"/>
+        </w:rPr>
+        <w:t>JWT Structure:</w:t>
+      </w:r>
+    </w:p>
+    <w:p>
+      <w:pPr>
+        <w:pStyle w:val="ListParagraph"/>
+        <w:numPr>
+          <w:ilvl w:val="0"/>
+          <w:numId w:val="2"/>
+        </w:numPr>
+        <w:rPr>
+          <w:b/>
+          <w:bCs/>
+          <w:lang w:val="en-US"/>
+        </w:rPr>
+      </w:pPr>
+      <w:r>
+        <w:rPr>
+          <w:b/>
+          <w:bCs/>
+          <w:lang w:val="en-US"/>
+        </w:rPr>
+        <w:t xml:space="preserve">Header -&gt; type, </w:t>
+      </w:r>
+      <w:proofErr w:type="spellStart"/>
+      <w:r>
+        <w:rPr>
+          <w:b/>
+          <w:bCs/>
+          <w:lang w:val="en-US"/>
+        </w:rPr>
+        <w:t>hasing</w:t>
+      </w:r>
+      <w:proofErr w:type="spellEnd"/>
+      <w:r>
+        <w:rPr>
+          <w:b/>
+          <w:bCs/>
+          <w:lang w:val="en-US"/>
+        </w:rPr>
+        <w:t>, algorithm</w:t>
+      </w:r>
+    </w:p>
+    <w:p>
+      <w:pPr>
+        <w:pStyle w:val="ListParagraph"/>
+        <w:numPr>
+          <w:ilvl w:val="0"/>
+          <w:numId w:val="2"/>
+        </w:numPr>
+        <w:rPr>
+          <w:b/>
+          <w:bCs/>
+          <w:lang w:val="en-US"/>
+        </w:rPr>
+      </w:pPr>
+      <w:r>
+        <w:rPr>
+          <w:b/>
+          <w:bCs/>
+          <w:lang w:val="en-US"/>
+        </w:rPr>
+        <w:t xml:space="preserve">Payload -&gt; </w:t>
+      </w:r>
+      <w:proofErr w:type="spellStart"/>
+      <w:r>
+        <w:rPr>
+          <w:b/>
+          <w:bCs/>
+          <w:lang w:val="en-US"/>
+        </w:rPr>
+        <w:t>infor</w:t>
+      </w:r>
+      <w:proofErr w:type="spellEnd"/>
+      <w:r>
+        <w:rPr>
+          <w:b/>
+          <w:bCs/>
+          <w:lang w:val="en-US"/>
+        </w:rPr>
+        <w:t xml:space="preserve"> about user (claims)</w:t>
+      </w:r>
+    </w:p>
+    <w:p>
+      <w:pPr>
+        <w:pStyle w:val="ListParagraph"/>
+        <w:numPr>
+          <w:ilvl w:val="0"/>
+          <w:numId w:val="2"/>
+        </w:numPr>
+        <w:rPr>
+          <w:b/>
+          <w:bCs/>
+          <w:lang w:val="en-US"/>
+        </w:rPr>
+      </w:pPr>
+      <w:r>
+        <w:rPr>
+          <w:b/>
+          <w:bCs/>
+          <w:lang w:val="en-US"/>
+        </w:rPr>
+        <w:t>Signature -&gt; encoded header , encode paya, signed</w:t>
+      </w:r>
+    </w:p>
+    <w:p>
+      <w:pPr>
+        <w:rPr>
+          <w:b/>
+          <w:bCs/>
+          <w:lang w:val="en-US"/>
+        </w:rPr>
+      </w:pPr>
+    </w:p>
+    <w:p>
+      <w:pPr>
+        <w:rPr>
+          <w:b/>
+          <w:bCs/>
+          <w:lang w:val="en-US"/>
+        </w:rPr>
+      </w:pPr>
+      <w:r>
+        <w:rPr>
+          <w:b/>
+          <w:bCs/>
+          <w:lang w:val="en-US"/>
+        </w:rPr>
+        <w:t>Some Packages:</w:t>
+      </w:r>
+    </w:p>
+    <w:p>
+      <w:pPr>
+        <w:pStyle w:val="ListParagraph"/>
+        <w:numPr>
+          <w:ilvl w:val="0"/>
+          <w:numId w:val="4"/>
+        </w:numPr>
+        <w:rPr>
+          <w:b/>
+          <w:bCs/>
+          <w:lang w:val="en-US"/>
+        </w:rPr>
+      </w:pPr>
+      <w:r>
+        <w:rPr>
+          <w:b/>
+          <w:bCs/>
+          <w:lang w:val="en-US"/>
+        </w:rPr>
+        <w:t>Passport</w:t>
+      </w:r>
+    </w:p>
+    <w:p>
+      <w:pPr>
+        <w:pStyle w:val="ListParagraph"/>
+        <w:numPr>
+          <w:ilvl w:val="0"/>
+          <w:numId w:val="4"/>
+        </w:numPr>
+        <w:rPr>
+          <w:b/>
+          <w:bCs/>
+          <w:lang w:val="en-US"/>
+        </w:rPr>
+      </w:pPr>
+      <w:r>
+        <w:rPr>
+          <w:b/>
+          <w:bCs/>
+          <w:lang w:val="en-US"/>
+        </w:rPr>
+        <w:t>Passport-</w:t>
+      </w:r>
+      <w:proofErr w:type="spellStart"/>
+      <w:r>
+        <w:rPr>
+          <w:b/>
+          <w:bCs/>
+          <w:lang w:val="en-US"/>
+        </w:rPr>
+        <w:t>jwt</w:t>
+      </w:r>
+      <w:proofErr w:type="spellEnd"/>
+    </w:p>
+    <w:p>
+      <w:pPr>
+        <w:pStyle w:val="ListParagraph"/>
+        <w:numPr>
+          <w:ilvl w:val="0"/>
+          <w:numId w:val="4"/>
+        </w:numPr>
+        <w:rPr>
+          <w:b/>
+          <w:bCs/>
+          <w:lang w:val="en-US"/>
+        </w:rPr>
+      </w:pPr>
+      <w:r>
+        <w:rPr>
+          <w:b/>
+          <w:bCs/>
+          <w:lang w:val="en-US"/>
+        </w:rPr>
+        <w:t>@nestjs/jwt</w:t>
+      </w:r>
+    </w:p>
+    <w:p>
+      <w:pPr>
+        <w:pStyle w:val="ListParagraph"/>
+        <w:numPr>
+          <w:ilvl w:val="0"/>
+          <w:numId w:val="4"/>
+        </w:numPr>
+        <w:rPr>
+          <w:b/>
+          <w:bCs/>
+          <w:lang w:val="en-US"/>
+        </w:rPr>
+      </w:pPr>
+      <w:r>
+        <w:rPr>
+          <w:b/>
+          <w:bCs/>
+          <w:lang w:val="en-US"/>
+        </w:rPr>
+        <w:t>@nestjs/passport</w:t>
+      </w:r>
+    </w:p>
+    <w:p>
+      <w:pPr>
+        <w:pStyle w:val="ListParagraph"/>
+        <w:numPr>
+          <w:ilvl w:val="0"/>
+          <w:numId w:val="4"/>
+        </w:numPr>
+        <w:rPr>
+          <w:b/>
+          <w:bCs/>
+          <w:lang w:val="en-US"/>
+        </w:rPr>
+      </w:pPr>
+      <w:r>
+        <w:rPr>
+          <w:b/>
+          <w:bCs/>
+          <w:lang w:val="en-US"/>
+        </w:rPr>
+        <w:t>@types/passport-jwt</w:t>
+      </w:r>
+    </w:p>
+    <w:p>
+      <w:pPr>
+        <w:rPr>
+          <w:b/>
+          <w:bCs/>
+          <w:lang w:val="en-US"/>
+        </w:rPr>
+      </w:pPr>
+      <w:r>
+        <w:rPr>
+          <w:b/>
+          <w:bCs/>
+          <w:lang w:val="en-US"/>
+        </w:rPr>
+        <w:t>_________________________________________________________________________________________</w:t>
+      </w:r>
+    </w:p>
+    <w:p>
+      <w:pPr>
+        <w:rPr>
+          <w:b/>
+          <w:bCs/>
+          <w:lang w:val="en-US"/>
+        </w:rPr>
+      </w:pPr>
+    </w:p>
+    <w:p>
+      <w:pPr>
+        <w:pStyle w:val="Heading1"/>
+        <w:rPr>
+          <w:lang w:val="en-US"/>
+        </w:rPr>
+      </w:pPr>
+      <w:r>
+        <w:rPr>
+          <w:lang w:val="en-US"/>
+        </w:rPr>
+        <w:t>How to Work With Database:</w:t>
+      </w:r>
+    </w:p>
+    <w:p>
+      <w:pPr>
+        <w:pStyle w:val="ListParagraph"/>
+        <w:numPr>
+          <w:ilvl w:val="0"/>
+          <w:numId w:val="2"/>
+        </w:numPr>
+        <w:rPr>
           <w:lang w:val="en-US"/>
         </w:rPr>
       </w:pPr>
@@ -2316,7 +2944,6 @@
         <w:rPr>
           <w:lang w:val="en-US"/>
         </w:rPr>
-        <w:lastRenderedPageBreak/>
         <w:t xml:space="preserve">Service directly </w:t>
       </w:r>
     </w:p>
@@ -2407,6 +3034,7 @@
         <w:rPr>
           <w:lang w:val="en-US"/>
         </w:rPr>
+        <w:lastRenderedPageBreak/>
         <w:t>Predefined methods can use for all operations</w:t>
       </w:r>
     </w:p>
@@ -2789,6 +3417,7 @@
     </w:p>
     <w:p>
       <w:pPr>
+        <w:pStyle w:val="Heading1"/>
         <w:rPr>
           <w:lang w:val="en-US"/>
         </w:rPr>
@@ -2983,7 +3612,6 @@
         <w:rPr>
           <w:lang w:val="en-US"/>
         </w:rPr>
-        <w:lastRenderedPageBreak/>
         <w:t>Npm</w:t>
       </w:r>
       <w:proofErr w:type="spellEnd"/>
@@ -3191,6 +3819,7 @@
         <w:rPr>
           <w:lang w:val="en-US"/>
         </w:rPr>
+        <w:lastRenderedPageBreak/>
         <w:t>Add the env configuration inside the app module imports</w:t>
       </w:r>
     </w:p>
@@ -5739,7 +6368,6 @@
           <w:lang w:eastAsia="en-IN"/>
           <w14:ligatures w14:val="none"/>
         </w:rPr>
-        <w:lastRenderedPageBreak/>
         <w:t>  })</w:t>
       </w:r>
     </w:p>
@@ -6100,6 +6728,7 @@
           <w:lang w:eastAsia="en-IN"/>
           <w14:ligatures w14:val="none"/>
         </w:rPr>
+        <w:lastRenderedPageBreak/>
         <w:t xml:space="preserve">  </w:t>
       </w:r>
       <w:r>
@@ -8884,7 +9513,6 @@
           <w:lang w:eastAsia="en-IN"/>
           <w14:ligatures w14:val="none"/>
         </w:rPr>
-        <w:lastRenderedPageBreak/>
         <w:t xml:space="preserve">    </w:t>
       </w:r>
       <w:proofErr w:type="spellStart"/>
@@ -9605,6 +10233,7 @@
           <w:lang w:eastAsia="en-IN"/>
           <w14:ligatures w14:val="none"/>
         </w:rPr>
+        <w:lastRenderedPageBreak/>
         <w:t xml:space="preserve">    </w:t>
       </w:r>
       <w:r>
@@ -12357,7 +12986,6 @@
         </w:rPr>
       </w:pPr>
       <w:r>
-        <w:lastRenderedPageBreak/>
         <w:t>Create a controller</w:t>
       </w:r>
     </w:p>
@@ -13016,6 +13644,7 @@
           <w:lang w:eastAsia="en-IN"/>
           <w14:ligatures w14:val="none"/>
         </w:rPr>
+        <w:lastRenderedPageBreak/>
         <w:t>import</w:t>
       </w:r>
       <w:r>
@@ -15125,6 +15754,95 @@
     </w:lvl>
   </w:abstractNum>
   <w:abstractNum w:abstractNumId="1" w15:restartNumberingAfterBreak="0">
+    <w:nsid w:val="481F05D4"/>
+    <w:multiLevelType w:val="hybridMultilevel"/>
+    <w:tmpl w:val="3D0C6C9A"/>
+    <w:lvl w:ilvl="0" w:tplc="4009000F">
+      <w:start w:val="1"/>
+      <w:numFmt w:val="decimal"/>
+      <w:lvlText w:val="%1."/>
+      <w:lvlJc w:val="left"/>
+      <w:pPr>
+        <w:ind w:left="720" w:hanging="360"/>
+      </w:pPr>
+      <w:rPr>
+        <w:rFonts w:hint="default"/>
+      </w:rPr>
+    </w:lvl>
+    <w:lvl w:ilvl="1" w:tplc="40090019" w:tentative="1">
+      <w:start w:val="1"/>
+      <w:numFmt w:val="lowerLetter"/>
+      <w:lvlText w:val="%2."/>
+      <w:lvlJc w:val="left"/>
+      <w:pPr>
+        <w:ind w:left="1440" w:hanging="360"/>
+      </w:pPr>
+    </w:lvl>
+    <w:lvl w:ilvl="2" w:tplc="4009001B" w:tentative="1">
+      <w:start w:val="1"/>
+      <w:numFmt w:val="lowerRoman"/>
+      <w:lvlText w:val="%3."/>
+      <w:lvlJc w:val="right"/>
+      <w:pPr>
+        <w:ind w:left="2160" w:hanging="180"/>
+      </w:pPr>
+    </w:lvl>
+    <w:lvl w:ilvl="3" w:tplc="4009000F" w:tentative="1">
+      <w:start w:val="1"/>
+      <w:numFmt w:val="decimal"/>
+      <w:lvlText w:val="%4."/>
+      <w:lvlJc w:val="left"/>
+      <w:pPr>
+        <w:ind w:left="2880" w:hanging="360"/>
+      </w:pPr>
+    </w:lvl>
+    <w:lvl w:ilvl="4" w:tplc="40090019" w:tentative="1">
+      <w:start w:val="1"/>
+      <w:numFmt w:val="lowerLetter"/>
+      <w:lvlText w:val="%5."/>
+      <w:lvlJc w:val="left"/>
+      <w:pPr>
+        <w:ind w:left="3600" w:hanging="360"/>
+      </w:pPr>
+    </w:lvl>
+    <w:lvl w:ilvl="5" w:tplc="4009001B" w:tentative="1">
+      <w:start w:val="1"/>
+      <w:numFmt w:val="lowerRoman"/>
+      <w:lvlText w:val="%6."/>
+      <w:lvlJc w:val="right"/>
+      <w:pPr>
+        <w:ind w:left="4320" w:hanging="180"/>
+      </w:pPr>
+    </w:lvl>
+    <w:lvl w:ilvl="6" w:tplc="4009000F" w:tentative="1">
+      <w:start w:val="1"/>
+      <w:numFmt w:val="decimal"/>
+      <w:lvlText w:val="%7."/>
+      <w:lvlJc w:val="left"/>
+      <w:pPr>
+        <w:ind w:left="5040" w:hanging="360"/>
+      </w:pPr>
+    </w:lvl>
+    <w:lvl w:ilvl="7" w:tplc="40090019" w:tentative="1">
+      <w:start w:val="1"/>
+      <w:numFmt w:val="lowerLetter"/>
+      <w:lvlText w:val="%8."/>
+      <w:lvlJc w:val="left"/>
+      <w:pPr>
+        <w:ind w:left="5760" w:hanging="360"/>
+      </w:pPr>
+    </w:lvl>
+    <w:lvl w:ilvl="8" w:tplc="4009001B" w:tentative="1">
+      <w:start w:val="1"/>
+      <w:numFmt w:val="lowerRoman"/>
+      <w:lvlText w:val="%9."/>
+      <w:lvlJc w:val="right"/>
+      <w:pPr>
+        <w:ind w:left="6480" w:hanging="180"/>
+      </w:pPr>
+    </w:lvl>
+  </w:abstractNum>
+  <w:abstractNum w:abstractNumId="2" w15:restartNumberingAfterBreak="0">
     <w:nsid w:val="58DE02A2"/>
     <w:multiLevelType w:val="hybridMultilevel"/>
     <w:tmpl w:val="4AE216EC"/>
@@ -15213,7 +15931,7 @@
       </w:pPr>
     </w:lvl>
   </w:abstractNum>
-  <w:abstractNum w:abstractNumId="2" w15:restartNumberingAfterBreak="0">
+  <w:abstractNum w:abstractNumId="3" w15:restartNumberingAfterBreak="0">
     <w:nsid w:val="6512424F"/>
     <w:multiLevelType w:val="hybridMultilevel"/>
     <w:tmpl w:val="7562C210"/>
@@ -15303,12 +16021,15 @@
     </w:lvl>
   </w:abstractNum>
   <w:num w:numId="1" w16cid:durableId="2078622738">
-    <w:abstractNumId w:val="2"/>
+    <w:abstractNumId w:val="3"/>
   </w:num>
   <w:num w:numId="2" w16cid:durableId="1860198661">
     <w:abstractNumId w:val="0"/>
   </w:num>
   <w:num w:numId="3" w16cid:durableId="178010783">
+    <w:abstractNumId w:val="2"/>
+  </w:num>
+  <w:num w:numId="4" w16cid:durableId="372854245">
     <w:abstractNumId w:val="1"/>
   </w:num>
 </w:numbering>
@@ -15917,6 +16638,7 @@
   <w:style w:type="character" w:default="1" w:styleId="DefaultParagraphFont">
     <w:name w:val="Default Paragraph Font"/>
     <w:uiPriority w:val="1"/>
+    <w:semiHidden/>
     <w:unhideWhenUsed/>
   </w:style>
   <w:style w:type="table" w:default="1" w:styleId="TableNormal">

</xml_diff>